<commit_message>
First commit for P5
</commit_message>
<xml_diff>
--- a/lab09/lab09.docx
+++ b/lab09/lab09.docx
@@ -39,6 +39,62 @@
           <w:numId w:val="1"/>
         </w:numPr>
       </w:pPr>
+      <w:hyperlink r:id="rId6" w:history="1">
+        <w:r>
+          <w:rPr>
+            <w:rStyle w:val="Hyperlink"/>
+          </w:rPr>
+          <w:t>https://validator.w3.org/nu/?doc=https%3A%2F%2Fntbamber.github.io%2Fist263%2Flab09%2Fskills.html</w:t>
+        </w:r>
+      </w:hyperlink>
+    </w:p>
+    <w:p>
+      <w:pPr>
+        <w:pStyle w:val="ListParagraph"/>
+        <w:numPr>
+          <w:ilvl w:val="0"/>
+          <w:numId w:val="1"/>
+        </w:numPr>
+      </w:pPr>
+      <w:r>
+        <w:t xml:space="preserve"> </w:t>
+      </w:r>
+    </w:p>
+    <w:p>
+      <w:pPr>
+        <w:pStyle w:val="ListParagraph"/>
+        <w:numPr>
+          <w:ilvl w:val="1"/>
+          <w:numId w:val="1"/>
+        </w:numPr>
+      </w:pPr>
+      <w:r>
+        <w:t>I don’t have any questions about the lab.</w:t>
+      </w:r>
+    </w:p>
+    <w:p>
+      <w:pPr>
+        <w:pStyle w:val="ListParagraph"/>
+        <w:numPr>
+          <w:ilvl w:val="1"/>
+          <w:numId w:val="1"/>
+        </w:numPr>
+      </w:pPr>
+      <w:r>
+        <w:t>The hardest part was not confusing the two different flexbox levels.</w:t>
+      </w:r>
+    </w:p>
+    <w:p>
+      <w:pPr>
+        <w:pStyle w:val="ListParagraph"/>
+        <w:numPr>
+          <w:ilvl w:val="1"/>
+          <w:numId w:val="1"/>
+        </w:numPr>
+      </w:pPr>
+      <w:r>
+        <w:t>2</w:t>
+      </w:r>
     </w:p>
     <w:sectPr>
       <w:pgSz w:w="12240" w:h="15840"/>
@@ -68,7 +124,7 @@
         <w:rFonts w:hint="default"/>
       </w:rPr>
     </w:lvl>
-    <w:lvl w:ilvl="1" w:tplc="04090019" w:tentative="1">
+    <w:lvl w:ilvl="1" w:tplc="04090019">
       <w:start w:val="1"/>
       <w:numFmt w:val="lowerLetter"/>
       <w:lvlText w:val="%2."/>

</xml_diff>